<commit_message>
feat: Add Docker Compose setup for ONLYOFFICE with JWT and update configuration files
</commit_message>
<xml_diff>
--- a/storage/sample.docx
+++ b/storage/sample.docx
@@ -251,7 +251,21 @@
     <w:lsdException w:name="Bibliography" w:uiPriority="37"/>
     <w:lsdException w:name="TOC Heading" w:uiPriority="39" w:qFormat="1"/>
   </w:latentStyles>
-  <w:style w:type="table" w:styleId="697" w:default="1">
+  <w:style w:type="character" w:styleId="701">
+    <w:name w:val="Placeholder Text"/>
+    <w:basedOn w:val="839"/>
+    <w:uiPriority w:val="99"/>
+    <w:semiHidden/>
+    <w:pPr>
+      <w:pBdr/>
+      <w:spacing/>
+      <w:ind/>
+    </w:pPr>
+    <w:rPr>
+      <w:color w:val="666666"/>
+    </w:rPr>
+  </w:style>
+  <w:style w:type="table" w:styleId="702" w:default="1">
     <w:name w:val="Normal Table"/>
     <w:uiPriority w:val="99"/>
     <w:semiHidden/>
@@ -263,13 +277,13 @@
     </w:pPr>
     <w:tblPr>
       <w:tblInd w:w="0" w:type="dxa"/>
-      <w:tblBorders/>
       <w:tblCellMar>
         <w:left w:w="108" w:type="dxa"/>
         <w:top w:w="0" w:type="dxa"/>
         <w:right w:w="108" w:type="dxa"/>
         <w:bottom w:w="0" w:type="dxa"/>
       </w:tblCellMar>
+      <w:tblBorders/>
     </w:tblPr>
     <w:tcPr>
       <w:tcBorders/>
@@ -444,9 +458,9 @@
       </w:tcPr>
     </w:tblStylePr>
   </w:style>
-  <w:style w:type="table" w:styleId="698">
+  <w:style w:type="table" w:styleId="703">
     <w:name w:val="Table Grid"/>
-    <w:basedOn w:val="697"/>
+    <w:basedOn w:val="702"/>
     <w:uiPriority w:val="59"/>
     <w:pPr>
       <w:pBdr/>
@@ -455,6 +469,12 @@
     </w:pPr>
     <w:tblPr>
       <w:tblInd w:w="0" w:type="dxa"/>
+      <w:tblCellMar>
+        <w:left w:w="108" w:type="dxa"/>
+        <w:top w:w="0" w:type="dxa"/>
+        <w:right w:w="108" w:type="dxa"/>
+        <w:bottom w:w="0" w:type="dxa"/>
+      </w:tblCellMar>
       <w:tblBorders>
         <w:top w:val="single" w:color="000000" w:sz="4" w:space="0"/>
         <w:left w:val="single" w:color="000000" w:sz="4" w:space="0"/>
@@ -463,12 +483,6 @@
         <w:insideH w:val="single" w:color="000000" w:sz="4" w:space="0"/>
         <w:insideV w:val="single" w:color="000000" w:sz="4" w:space="0"/>
       </w:tblBorders>
-      <w:tblCellMar>
-        <w:left w:w="108" w:type="dxa"/>
-        <w:top w:w="0" w:type="dxa"/>
-        <w:right w:w="108" w:type="dxa"/>
-        <w:bottom w:w="0" w:type="dxa"/>
-      </w:tblCellMar>
     </w:tblPr>
     <w:tcPr>
       <w:tcBorders/>
@@ -643,9 +657,9 @@
       </w:tcPr>
     </w:tblStylePr>
   </w:style>
-  <w:style w:type="table" w:styleId="699">
+  <w:style w:type="table" w:styleId="704">
     <w:name w:val="Table Grid Light"/>
-    <w:basedOn w:val="697"/>
+    <w:basedOn w:val="702"/>
     <w:uiPriority w:val="59"/>
     <w:pPr>
       <w:pBdr/>
@@ -654,6 +668,12 @@
     </w:pPr>
     <w:tblPr>
       <w:tblInd w:w="0" w:type="dxa"/>
+      <w:tblCellMar>
+        <w:left w:w="108" w:type="dxa"/>
+        <w:top w:w="0" w:type="dxa"/>
+        <w:right w:w="108" w:type="dxa"/>
+        <w:bottom w:w="0" w:type="dxa"/>
+      </w:tblCellMar>
       <w:tblBorders>
         <w:top w:val="single" w:color="000000" w:themeColor="text1" w:themeTint="50" w:sz="4" w:space="0"/>
         <w:left w:val="single" w:color="000000" w:themeColor="text1" w:themeTint="50" w:sz="4" w:space="0"/>
@@ -662,12 +682,6 @@
         <w:insideH w:val="single" w:color="000000" w:themeColor="text1" w:themeTint="50" w:sz="4" w:space="0"/>
         <w:insideV w:val="single" w:color="000000" w:themeColor="text1" w:themeTint="50" w:sz="4" w:space="0"/>
       </w:tblBorders>
-      <w:tblCellMar>
-        <w:left w:w="108" w:type="dxa"/>
-        <w:top w:w="0" w:type="dxa"/>
-        <w:right w:w="108" w:type="dxa"/>
-        <w:bottom w:w="0" w:type="dxa"/>
-      </w:tblCellMar>
     </w:tblPr>
     <w:tcPr>
       <w:tcBorders/>
@@ -842,9 +856,9 @@
       </w:tcPr>
     </w:tblStylePr>
   </w:style>
-  <w:style w:type="table" w:styleId="700">
+  <w:style w:type="table" w:styleId="705">
     <w:name w:val="Plain Table 1"/>
-    <w:basedOn w:val="697"/>
+    <w:basedOn w:val="702"/>
     <w:uiPriority w:val="59"/>
     <w:pPr>
       <w:pBdr/>
@@ -853,6 +867,12 @@
     </w:pPr>
     <w:tblPr>
       <w:tblInd w:w="0" w:type="dxa"/>
+      <w:tblCellMar>
+        <w:left w:w="108" w:type="dxa"/>
+        <w:top w:w="0" w:type="dxa"/>
+        <w:right w:w="108" w:type="dxa"/>
+        <w:bottom w:w="0" w:type="dxa"/>
+      </w:tblCellMar>
       <w:tblBorders>
         <w:top w:val="single" w:color="000000" w:themeColor="text1" w:themeTint="50" w:sz="4" w:space="0"/>
         <w:left w:val="single" w:color="000000" w:themeColor="text1" w:themeTint="50" w:sz="4" w:space="0"/>
@@ -861,12 +881,6 @@
         <w:insideH w:val="single" w:color="000000" w:themeColor="text1" w:themeTint="50" w:sz="4" w:space="0"/>
         <w:insideV w:val="single" w:color="000000" w:themeColor="text1" w:themeTint="50" w:sz="4" w:space="0"/>
       </w:tblBorders>
-      <w:tblCellMar>
-        <w:left w:w="108" w:type="dxa"/>
-        <w:top w:w="0" w:type="dxa"/>
-        <w:right w:w="108" w:type="dxa"/>
-        <w:bottom w:w="0" w:type="dxa"/>
-      </w:tblCellMar>
     </w:tblPr>
     <w:tcPr>
       <w:tcBorders/>
@@ -1067,9 +1081,9 @@
       </w:tcPr>
     </w:tblStylePr>
   </w:style>
-  <w:style w:type="table" w:styleId="701">
+  <w:style w:type="table" w:styleId="706">
     <w:name w:val="Plain Table 2"/>
-    <w:basedOn w:val="697"/>
+    <w:basedOn w:val="702"/>
     <w:uiPriority w:val="59"/>
     <w:pPr>
       <w:pBdr/>
@@ -1078,18 +1092,18 @@
     </w:pPr>
     <w:tblPr>
       <w:tblInd w:w="0" w:type="dxa"/>
+      <w:tblCellMar>
+        <w:left w:w="108" w:type="dxa"/>
+        <w:top w:w="0" w:type="dxa"/>
+        <w:right w:w="108" w:type="dxa"/>
+        <w:bottom w:w="0" w:type="dxa"/>
+      </w:tblCellMar>
       <w:tblBorders>
         <w:top w:val="single" w:color="000000" w:themeColor="text1" w:sz="4" w:space="0"/>
         <w:left w:val="none" w:color="000000" w:themeColor="text1" w:sz="4" w:space="0"/>
         <w:bottom w:val="single" w:color="000000" w:themeColor="text1" w:sz="4" w:space="0"/>
         <w:right w:val="none" w:color="000000" w:themeColor="text1" w:sz="4" w:space="0"/>
       </w:tblBorders>
-      <w:tblCellMar>
-        <w:left w:w="108" w:type="dxa"/>
-        <w:top w:w="0" w:type="dxa"/>
-        <w:right w:w="108" w:type="dxa"/>
-        <w:bottom w:w="0" w:type="dxa"/>
-      </w:tblCellMar>
     </w:tblPr>
     <w:tcPr>
       <w:tcBorders/>
@@ -1300,9 +1314,9 @@
       </w:tcPr>
     </w:tblStylePr>
   </w:style>
-  <w:style w:type="table" w:styleId="702">
+  <w:style w:type="table" w:styleId="707">
     <w:name w:val="Plain Table 3"/>
-    <w:basedOn w:val="697"/>
+    <w:basedOn w:val="702"/>
     <w:uiPriority w:val="99"/>
     <w:pPr>
       <w:pBdr/>
@@ -1530,9 +1544,9 @@
       </w:tcPr>
     </w:tblStylePr>
   </w:style>
-  <w:style w:type="table" w:styleId="703">
+  <w:style w:type="table" w:styleId="708">
     <w:name w:val="Plain Table 4"/>
-    <w:basedOn w:val="697"/>
+    <w:basedOn w:val="702"/>
     <w:uiPriority w:val="99"/>
     <w:pPr>
       <w:pBdr/>
@@ -1746,9 +1760,9 @@
       </w:tcPr>
     </w:tblStylePr>
   </w:style>
-  <w:style w:type="table" w:styleId="704">
+  <w:style w:type="table" w:styleId="709">
     <w:name w:val="Plain Table 5"/>
-    <w:basedOn w:val="697"/>
+    <w:basedOn w:val="702"/>
     <w:uiPriority w:val="99"/>
     <w:pPr>
       <w:pBdr/>
@@ -1979,9 +1993,9 @@
       </w:tcPr>
     </w:tblStylePr>
   </w:style>
-  <w:style w:type="table" w:styleId="705">
+  <w:style w:type="table" w:styleId="710">
     <w:name w:val="Grid Table 1 Light"/>
-    <w:basedOn w:val="697"/>
+    <w:basedOn w:val="702"/>
     <w:uiPriority w:val="99"/>
     <w:pPr>
       <w:pBdr/>
@@ -2202,9 +2216,9 @@
       </w:tcPr>
     </w:tblStylePr>
   </w:style>
-  <w:style w:type="table" w:styleId="706">
+  <w:style w:type="table" w:styleId="711">
     <w:name w:val="Grid Table 1 Light - Accent 1"/>
-    <w:basedOn w:val="697"/>
+    <w:basedOn w:val="702"/>
     <w:uiPriority w:val="99"/>
     <w:pPr>
       <w:pBdr/>
@@ -2425,9 +2439,9 @@
       </w:tcPr>
     </w:tblStylePr>
   </w:style>
-  <w:style w:type="table" w:styleId="707">
+  <w:style w:type="table" w:styleId="712">
     <w:name w:val="Grid Table 1 Light - Accent 2"/>
-    <w:basedOn w:val="697"/>
+    <w:basedOn w:val="702"/>
     <w:uiPriority w:val="99"/>
     <w:pPr>
       <w:pBdr/>
@@ -2648,9 +2662,9 @@
       </w:tcPr>
     </w:tblStylePr>
   </w:style>
-  <w:style w:type="table" w:styleId="708">
+  <w:style w:type="table" w:styleId="713">
     <w:name w:val="Grid Table 1 Light - Accent 3"/>
-    <w:basedOn w:val="697"/>
+    <w:basedOn w:val="702"/>
     <w:uiPriority w:val="99"/>
     <w:pPr>
       <w:pBdr/>
@@ -2871,9 +2885,9 @@
       </w:tcPr>
     </w:tblStylePr>
   </w:style>
-  <w:style w:type="table" w:styleId="709">
+  <w:style w:type="table" w:styleId="714">
     <w:name w:val="Grid Table 1 Light - Accent 4"/>
-    <w:basedOn w:val="697"/>
+    <w:basedOn w:val="702"/>
     <w:uiPriority w:val="99"/>
     <w:pPr>
       <w:pBdr/>
@@ -3094,9 +3108,9 @@
       </w:tcPr>
     </w:tblStylePr>
   </w:style>
-  <w:style w:type="table" w:styleId="710">
+  <w:style w:type="table" w:styleId="715">
     <w:name w:val="Grid Table 1 Light - Accent 5"/>
-    <w:basedOn w:val="697"/>
+    <w:basedOn w:val="702"/>
     <w:uiPriority w:val="99"/>
     <w:pPr>
       <w:pBdr/>
@@ -3317,9 +3331,9 @@
       </w:tcPr>
     </w:tblStylePr>
   </w:style>
-  <w:style w:type="table" w:styleId="711">
+  <w:style w:type="table" w:styleId="716">
     <w:name w:val="Grid Table 1 Light - Accent 6"/>
-    <w:basedOn w:val="697"/>
+    <w:basedOn w:val="702"/>
     <w:uiPriority w:val="99"/>
     <w:pPr>
       <w:pBdr/>
@@ -3540,9 +3554,9 @@
       </w:tcPr>
     </w:tblStylePr>
   </w:style>
-  <w:style w:type="table" w:styleId="712">
+  <w:style w:type="table" w:styleId="717">
     <w:name w:val="Grid Table 2"/>
-    <w:basedOn w:val="697"/>
+    <w:basedOn w:val="702"/>
     <w:uiPriority w:val="99"/>
     <w:pPr>
       <w:pBdr/>
@@ -3772,9 +3786,9 @@
       </w:tcPr>
     </w:tblStylePr>
   </w:style>
-  <w:style w:type="table" w:styleId="713">
+  <w:style w:type="table" w:styleId="718">
     <w:name w:val="Grid Table 2 - Accent 1"/>
-    <w:basedOn w:val="697"/>
+    <w:basedOn w:val="702"/>
     <w:uiPriority w:val="99"/>
     <w:pPr>
       <w:pBdr/>
@@ -4004,9 +4018,9 @@
       </w:tcPr>
     </w:tblStylePr>
   </w:style>
-  <w:style w:type="table" w:styleId="714">
+  <w:style w:type="table" w:styleId="719">
     <w:name w:val="Grid Table 2 - Accent 2"/>
-    <w:basedOn w:val="697"/>
+    <w:basedOn w:val="702"/>
     <w:uiPriority w:val="99"/>
     <w:pPr>
       <w:pBdr/>
@@ -4236,9 +4250,9 @@
       </w:tcPr>
     </w:tblStylePr>
   </w:style>
-  <w:style w:type="table" w:styleId="715">
+  <w:style w:type="table" w:styleId="720">
     <w:name w:val="Grid Table 2 - Accent 3"/>
-    <w:basedOn w:val="697"/>
+    <w:basedOn w:val="702"/>
     <w:uiPriority w:val="99"/>
     <w:pPr>
       <w:pBdr/>
@@ -4468,9 +4482,9 @@
       </w:tcPr>
     </w:tblStylePr>
   </w:style>
-  <w:style w:type="table" w:styleId="716">
+  <w:style w:type="table" w:styleId="721">
     <w:name w:val="Grid Table 2 - Accent 4"/>
-    <w:basedOn w:val="697"/>
+    <w:basedOn w:val="702"/>
     <w:uiPriority w:val="99"/>
     <w:pPr>
       <w:pBdr/>
@@ -4700,9 +4714,9 @@
       </w:tcPr>
     </w:tblStylePr>
   </w:style>
-  <w:style w:type="table" w:styleId="717">
+  <w:style w:type="table" w:styleId="722">
     <w:name w:val="Grid Table 2 - Accent 5"/>
-    <w:basedOn w:val="697"/>
+    <w:basedOn w:val="702"/>
     <w:uiPriority w:val="99"/>
     <w:pPr>
       <w:pBdr/>
@@ -4932,9 +4946,9 @@
       </w:tcPr>
     </w:tblStylePr>
   </w:style>
-  <w:style w:type="table" w:styleId="718">
+  <w:style w:type="table" w:styleId="723">
     <w:name w:val="Grid Table 2 - Accent 6"/>
-    <w:basedOn w:val="697"/>
+    <w:basedOn w:val="702"/>
     <w:uiPriority w:val="99"/>
     <w:pPr>
       <w:pBdr/>
@@ -5164,9 +5178,9 @@
       </w:tcPr>
     </w:tblStylePr>
   </w:style>
-  <w:style w:type="table" w:styleId="719">
+  <w:style w:type="table" w:styleId="724">
     <w:name w:val="Grid Table 3"/>
-    <w:basedOn w:val="697"/>
+    <w:basedOn w:val="702"/>
     <w:uiPriority w:val="99"/>
     <w:pPr>
       <w:pBdr/>
@@ -5409,9 +5423,9 @@
       </w:tcPr>
     </w:tblStylePr>
   </w:style>
-  <w:style w:type="table" w:styleId="720">
+  <w:style w:type="table" w:styleId="725">
     <w:name w:val="Grid Table 3 - Accent 1"/>
-    <w:basedOn w:val="697"/>
+    <w:basedOn w:val="702"/>
     <w:uiPriority w:val="99"/>
     <w:pPr>
       <w:pBdr/>
@@ -5654,9 +5668,9 @@
       </w:tcPr>
     </w:tblStylePr>
   </w:style>
-  <w:style w:type="table" w:styleId="721">
+  <w:style w:type="table" w:styleId="726">
     <w:name w:val="Grid Table 3 - Accent 2"/>
-    <w:basedOn w:val="697"/>
+    <w:basedOn w:val="702"/>
     <w:uiPriority w:val="99"/>
     <w:pPr>
       <w:pBdr/>
@@ -5899,9 +5913,9 @@
       </w:tcPr>
     </w:tblStylePr>
   </w:style>
-  <w:style w:type="table" w:styleId="722">
+  <w:style w:type="table" w:styleId="727">
     <w:name w:val="Grid Table 3 - Accent 3"/>
-    <w:basedOn w:val="697"/>
+    <w:basedOn w:val="702"/>
     <w:uiPriority w:val="99"/>
     <w:pPr>
       <w:pBdr/>
@@ -6144,9 +6158,9 @@
       </w:tcPr>
     </w:tblStylePr>
   </w:style>
-  <w:style w:type="table" w:styleId="723">
+  <w:style w:type="table" w:styleId="728">
     <w:name w:val="Grid Table 3 - Accent 4"/>
-    <w:basedOn w:val="697"/>
+    <w:basedOn w:val="702"/>
     <w:uiPriority w:val="99"/>
     <w:pPr>
       <w:pBdr/>
@@ -6389,9 +6403,9 @@
       </w:tcPr>
     </w:tblStylePr>
   </w:style>
-  <w:style w:type="table" w:styleId="724">
+  <w:style w:type="table" w:styleId="729">
     <w:name w:val="Grid Table 3 - Accent 5"/>
-    <w:basedOn w:val="697"/>
+    <w:basedOn w:val="702"/>
     <w:uiPriority w:val="99"/>
     <w:pPr>
       <w:pBdr/>
@@ -6634,9 +6648,9 @@
       </w:tcPr>
     </w:tblStylePr>
   </w:style>
-  <w:style w:type="table" w:styleId="725">
+  <w:style w:type="table" w:styleId="730">
     <w:name w:val="Grid Table 3 - Accent 6"/>
-    <w:basedOn w:val="697"/>
+    <w:basedOn w:val="702"/>
     <w:uiPriority w:val="99"/>
     <w:pPr>
       <w:pBdr/>
@@ -6879,9 +6893,9 @@
       </w:tcPr>
     </w:tblStylePr>
   </w:style>
-  <w:style w:type="table" w:styleId="726">
+  <w:style w:type="table" w:styleId="731">
     <w:name w:val="Grid Table 4"/>
-    <w:basedOn w:val="697"/>
+    <w:basedOn w:val="702"/>
     <w:uiPriority w:val="59"/>
     <w:pPr>
       <w:pBdr/>
@@ -7112,9 +7126,9 @@
       </w:tcPr>
     </w:tblStylePr>
   </w:style>
-  <w:style w:type="table" w:styleId="727">
+  <w:style w:type="table" w:styleId="732">
     <w:name w:val="Grid Table 4 - Accent 1"/>
-    <w:basedOn w:val="697"/>
+    <w:basedOn w:val="702"/>
     <w:uiPriority w:val="59"/>
     <w:pPr>
       <w:pBdr/>
@@ -7345,9 +7359,9 @@
       </w:tcPr>
     </w:tblStylePr>
   </w:style>
-  <w:style w:type="table" w:styleId="728">
+  <w:style w:type="table" w:styleId="733">
     <w:name w:val="Grid Table 4 - Accent 2"/>
-    <w:basedOn w:val="697"/>
+    <w:basedOn w:val="702"/>
     <w:uiPriority w:val="59"/>
     <w:pPr>
       <w:pBdr/>
@@ -7578,9 +7592,9 @@
       </w:tcPr>
     </w:tblStylePr>
   </w:style>
-  <w:style w:type="table" w:styleId="729">
+  <w:style w:type="table" w:styleId="734">
     <w:name w:val="Grid Table 4 - Accent 3"/>
-    <w:basedOn w:val="697"/>
+    <w:basedOn w:val="702"/>
     <w:uiPriority w:val="59"/>
     <w:pPr>
       <w:pBdr/>
@@ -7811,9 +7825,9 @@
       </w:tcPr>
     </w:tblStylePr>
   </w:style>
-  <w:style w:type="table" w:styleId="730">
+  <w:style w:type="table" w:styleId="735">
     <w:name w:val="Grid Table 4 - Accent 4"/>
-    <w:basedOn w:val="697"/>
+    <w:basedOn w:val="702"/>
     <w:uiPriority w:val="59"/>
     <w:pPr>
       <w:pBdr/>
@@ -8044,9 +8058,9 @@
       </w:tcPr>
     </w:tblStylePr>
   </w:style>
-  <w:style w:type="table" w:styleId="731">
+  <w:style w:type="table" w:styleId="736">
     <w:name w:val="Grid Table 4 - Accent 5"/>
-    <w:basedOn w:val="697"/>
+    <w:basedOn w:val="702"/>
     <w:uiPriority w:val="59"/>
     <w:pPr>
       <w:pBdr/>
@@ -8277,9 +8291,9 @@
       </w:tcPr>
     </w:tblStylePr>
   </w:style>
-  <w:style w:type="table" w:styleId="732">
+  <w:style w:type="table" w:styleId="737">
     <w:name w:val="Grid Table 4 - Accent 6"/>
-    <w:basedOn w:val="697"/>
+    <w:basedOn w:val="702"/>
     <w:uiPriority w:val="59"/>
     <w:pPr>
       <w:pBdr/>
@@ -8510,9 +8524,9 @@
       </w:tcPr>
     </w:tblStylePr>
   </w:style>
-  <w:style w:type="table" w:styleId="733">
+  <w:style w:type="table" w:styleId="738">
     <w:name w:val="Grid Table 5 Dark"/>
-    <w:basedOn w:val="697"/>
+    <w:basedOn w:val="702"/>
     <w:uiPriority w:val="99"/>
     <w:pPr>
       <w:pBdr/>
@@ -8738,9 +8752,9 @@
       </w:tcPr>
     </w:tblStylePr>
   </w:style>
-  <w:style w:type="table" w:styleId="734">
+  <w:style w:type="table" w:styleId="739">
     <w:name w:val="Grid Table 5 Dark- Accent 1"/>
-    <w:basedOn w:val="697"/>
+    <w:basedOn w:val="702"/>
     <w:uiPriority w:val="99"/>
     <w:pPr>
       <w:pBdr/>
@@ -8966,9 +8980,9 @@
       </w:tcPr>
     </w:tblStylePr>
   </w:style>
-  <w:style w:type="table" w:styleId="735">
+  <w:style w:type="table" w:styleId="740">
     <w:name w:val="Grid Table 5 Dark - Accent 2"/>
-    <w:basedOn w:val="697"/>
+    <w:basedOn w:val="702"/>
     <w:uiPriority w:val="99"/>
     <w:pPr>
       <w:pBdr/>
@@ -9194,9 +9208,9 @@
       </w:tcPr>
     </w:tblStylePr>
   </w:style>
-  <w:style w:type="table" w:styleId="736">
+  <w:style w:type="table" w:styleId="741">
     <w:name w:val="Grid Table 5 Dark - Accent 3"/>
-    <w:basedOn w:val="697"/>
+    <w:basedOn w:val="702"/>
     <w:uiPriority w:val="99"/>
     <w:pPr>
       <w:pBdr/>
@@ -9422,9 +9436,9 @@
       </w:tcPr>
     </w:tblStylePr>
   </w:style>
-  <w:style w:type="table" w:styleId="737">
+  <w:style w:type="table" w:styleId="742">
     <w:name w:val="Grid Table 5 Dark- Accent 4"/>
-    <w:basedOn w:val="697"/>
+    <w:basedOn w:val="702"/>
     <w:uiPriority w:val="99"/>
     <w:pPr>
       <w:pBdr/>
@@ -9650,9 +9664,9 @@
       </w:tcPr>
     </w:tblStylePr>
   </w:style>
-  <w:style w:type="table" w:styleId="738">
+  <w:style w:type="table" w:styleId="743">
     <w:name w:val="Grid Table 5 Dark - Accent 5"/>
-    <w:basedOn w:val="697"/>
+    <w:basedOn w:val="702"/>
     <w:uiPriority w:val="99"/>
     <w:pPr>
       <w:pBdr/>
@@ -9878,9 +9892,9 @@
       </w:tcPr>
     </w:tblStylePr>
   </w:style>
-  <w:style w:type="table" w:styleId="739">
+  <w:style w:type="table" w:styleId="744">
     <w:name w:val="Grid Table 5 Dark - Accent 6"/>
-    <w:basedOn w:val="697"/>
+    <w:basedOn w:val="702"/>
     <w:uiPriority w:val="99"/>
     <w:pPr>
       <w:pBdr/>
@@ -10106,9 +10120,9 @@
       </w:tcPr>
     </w:tblStylePr>
   </w:style>
-  <w:style w:type="table" w:styleId="740">
+  <w:style w:type="table" w:styleId="745">
     <w:name w:val="Grid Table 6 Colorful"/>
-    <w:basedOn w:val="697"/>
+    <w:basedOn w:val="702"/>
     <w:uiPriority w:val="99"/>
     <w:pPr>
       <w:pBdr/>
@@ -10336,9 +10350,9 @@
       </w:tcPr>
     </w:tblStylePr>
   </w:style>
-  <w:style w:type="table" w:styleId="741">
+  <w:style w:type="table" w:styleId="746">
     <w:name w:val="Grid Table 6 Colorful - Accent 1"/>
-    <w:basedOn w:val="697"/>
+    <w:basedOn w:val="702"/>
     <w:uiPriority w:val="99"/>
     <w:pPr>
       <w:pBdr/>
@@ -10566,9 +10580,9 @@
       </w:tcPr>
     </w:tblStylePr>
   </w:style>
-  <w:style w:type="table" w:styleId="742">
+  <w:style w:type="table" w:styleId="747">
     <w:name w:val="Grid Table 6 Colorful - Accent 2"/>
-    <w:basedOn w:val="697"/>
+    <w:basedOn w:val="702"/>
     <w:uiPriority w:val="99"/>
     <w:pPr>
       <w:pBdr/>
@@ -10796,9 +10810,9 @@
       </w:tcPr>
     </w:tblStylePr>
   </w:style>
-  <w:style w:type="table" w:styleId="743">
+  <w:style w:type="table" w:styleId="748">
     <w:name w:val="Grid Table 6 Colorful - Accent 3"/>
-    <w:basedOn w:val="697"/>
+    <w:basedOn w:val="702"/>
     <w:uiPriority w:val="99"/>
     <w:pPr>
       <w:pBdr/>
@@ -11026,9 +11040,9 @@
       </w:tcPr>
     </w:tblStylePr>
   </w:style>
-  <w:style w:type="table" w:styleId="744">
+  <w:style w:type="table" w:styleId="749">
     <w:name w:val="Grid Table 6 Colorful - Accent 4"/>
-    <w:basedOn w:val="697"/>
+    <w:basedOn w:val="702"/>
     <w:uiPriority w:val="99"/>
     <w:pPr>
       <w:pBdr/>
@@ -11256,9 +11270,9 @@
       </w:tcPr>
     </w:tblStylePr>
   </w:style>
-  <w:style w:type="table" w:styleId="745">
+  <w:style w:type="table" w:styleId="750">
     <w:name w:val="Grid Table 6 Colorful - Accent 5"/>
-    <w:basedOn w:val="697"/>
+    <w:basedOn w:val="702"/>
     <w:uiPriority w:val="99"/>
     <w:pPr>
       <w:pBdr/>
@@ -11486,9 +11500,9 @@
       </w:tcPr>
     </w:tblStylePr>
   </w:style>
-  <w:style w:type="table" w:styleId="746">
+  <w:style w:type="table" w:styleId="751">
     <w:name w:val="Grid Table 6 Colorful - Accent 6"/>
-    <w:basedOn w:val="697"/>
+    <w:basedOn w:val="702"/>
     <w:uiPriority w:val="99"/>
     <w:pPr>
       <w:pBdr/>
@@ -11716,9 +11730,9 @@
       </w:tcPr>
     </w:tblStylePr>
   </w:style>
-  <w:style w:type="table" w:styleId="747">
+  <w:style w:type="table" w:styleId="752">
     <w:name w:val="Grid Table 7 Colorful"/>
-    <w:basedOn w:val="697"/>
+    <w:basedOn w:val="702"/>
     <w:uiPriority w:val="99"/>
     <w:pPr>
       <w:pBdr/>
@@ -11970,9 +11984,9 @@
       </w:tcPr>
     </w:tblStylePr>
   </w:style>
-  <w:style w:type="table" w:styleId="748">
+  <w:style w:type="table" w:styleId="753">
     <w:name w:val="Grid Table 7 Colorful - Accent 1"/>
-    <w:basedOn w:val="697"/>
+    <w:basedOn w:val="702"/>
     <w:uiPriority w:val="99"/>
     <w:pPr>
       <w:pBdr/>
@@ -12224,9 +12238,9 @@
       </w:tcPr>
     </w:tblStylePr>
   </w:style>
-  <w:style w:type="table" w:styleId="749">
+  <w:style w:type="table" w:styleId="754">
     <w:name w:val="Grid Table 7 Colorful - Accent 2"/>
-    <w:basedOn w:val="697"/>
+    <w:basedOn w:val="702"/>
     <w:uiPriority w:val="99"/>
     <w:pPr>
       <w:pBdr/>
@@ -12478,9 +12492,9 @@
       </w:tcPr>
     </w:tblStylePr>
   </w:style>
-  <w:style w:type="table" w:styleId="750">
+  <w:style w:type="table" w:styleId="755">
     <w:name w:val="Grid Table 7 Colorful - Accent 3"/>
-    <w:basedOn w:val="697"/>
+    <w:basedOn w:val="702"/>
     <w:uiPriority w:val="99"/>
     <w:pPr>
       <w:pBdr/>
@@ -12732,9 +12746,9 @@
       </w:tcPr>
     </w:tblStylePr>
   </w:style>
-  <w:style w:type="table" w:styleId="751">
+  <w:style w:type="table" w:styleId="756">
     <w:name w:val="Grid Table 7 Colorful - Accent 4"/>
-    <w:basedOn w:val="697"/>
+    <w:basedOn w:val="702"/>
     <w:uiPriority w:val="99"/>
     <w:pPr>
       <w:pBdr/>
@@ -12986,9 +13000,9 @@
       </w:tcPr>
     </w:tblStylePr>
   </w:style>
-  <w:style w:type="table" w:styleId="752">
+  <w:style w:type="table" w:styleId="757">
     <w:name w:val="Grid Table 7 Colorful - Accent 5"/>
-    <w:basedOn w:val="697"/>
+    <w:basedOn w:val="702"/>
     <w:uiPriority w:val="99"/>
     <w:pPr>
       <w:pBdr/>
@@ -13240,9 +13254,9 @@
       </w:tcPr>
     </w:tblStylePr>
   </w:style>
-  <w:style w:type="table" w:styleId="753">
+  <w:style w:type="table" w:styleId="758">
     <w:name w:val="Grid Table 7 Colorful - Accent 6"/>
-    <w:basedOn w:val="697"/>
+    <w:basedOn w:val="702"/>
     <w:uiPriority w:val="99"/>
     <w:pPr>
       <w:pBdr/>
@@ -13494,9 +13508,9 @@
       </w:tcPr>
     </w:tblStylePr>
   </w:style>
-  <w:style w:type="table" w:styleId="754">
+  <w:style w:type="table" w:styleId="759">
     <w:name w:val="List Table 1 Light"/>
-    <w:basedOn w:val="697"/>
+    <w:basedOn w:val="702"/>
     <w:uiPriority w:val="99"/>
     <w:pPr>
       <w:pBdr/>
@@ -13710,9 +13724,9 @@
       </w:tcPr>
     </w:tblStylePr>
   </w:style>
-  <w:style w:type="table" w:styleId="755">
+  <w:style w:type="table" w:styleId="760">
     <w:name w:val="List Table 1 Light - Accent 1"/>
-    <w:basedOn w:val="697"/>
+    <w:basedOn w:val="702"/>
     <w:uiPriority w:val="99"/>
     <w:pPr>
       <w:pBdr/>
@@ -13926,9 +13940,9 @@
       </w:tcPr>
     </w:tblStylePr>
   </w:style>
-  <w:style w:type="table" w:styleId="756">
+  <w:style w:type="table" w:styleId="761">
     <w:name w:val="List Table 1 Light - Accent 2"/>
-    <w:basedOn w:val="697"/>
+    <w:basedOn w:val="702"/>
     <w:uiPriority w:val="99"/>
     <w:pPr>
       <w:pBdr/>
@@ -14142,9 +14156,9 @@
       </w:tcPr>
     </w:tblStylePr>
   </w:style>
-  <w:style w:type="table" w:styleId="757">
+  <w:style w:type="table" w:styleId="762">
     <w:name w:val="List Table 1 Light - Accent 3"/>
-    <w:basedOn w:val="697"/>
+    <w:basedOn w:val="702"/>
     <w:uiPriority w:val="99"/>
     <w:pPr>
       <w:pBdr/>
@@ -14358,9 +14372,9 @@
       </w:tcPr>
     </w:tblStylePr>
   </w:style>
-  <w:style w:type="table" w:styleId="758">
+  <w:style w:type="table" w:styleId="763">
     <w:name w:val="List Table 1 Light - Accent 4"/>
-    <w:basedOn w:val="697"/>
+    <w:basedOn w:val="702"/>
     <w:uiPriority w:val="99"/>
     <w:pPr>
       <w:pBdr/>
@@ -14574,9 +14588,9 @@
       </w:tcPr>
     </w:tblStylePr>
   </w:style>
-  <w:style w:type="table" w:styleId="759">
+  <w:style w:type="table" w:styleId="764">
     <w:name w:val="List Table 1 Light - Accent 5"/>
-    <w:basedOn w:val="697"/>
+    <w:basedOn w:val="702"/>
     <w:uiPriority w:val="99"/>
     <w:pPr>
       <w:pBdr/>
@@ -14790,9 +14804,9 @@
       </w:tcPr>
     </w:tblStylePr>
   </w:style>
-  <w:style w:type="table" w:styleId="760">
+  <w:style w:type="table" w:styleId="765">
     <w:name w:val="List Table 1 Light - Accent 6"/>
-    <w:basedOn w:val="697"/>
+    <w:basedOn w:val="702"/>
     <w:uiPriority w:val="99"/>
     <w:pPr>
       <w:pBdr/>
@@ -15006,9 +15020,9 @@
       </w:tcPr>
     </w:tblStylePr>
   </w:style>
-  <w:style w:type="table" w:styleId="761">
+  <w:style w:type="table" w:styleId="766">
     <w:name w:val="List Table 2"/>
-    <w:basedOn w:val="697"/>
+    <w:basedOn w:val="702"/>
     <w:uiPriority w:val="99"/>
     <w:pPr>
       <w:pBdr/>
@@ -15244,9 +15258,9 @@
       </w:tcPr>
     </w:tblStylePr>
   </w:style>
-  <w:style w:type="table" w:styleId="762">
+  <w:style w:type="table" w:styleId="767">
     <w:name w:val="List Table 2 - Accent 1"/>
-    <w:basedOn w:val="697"/>
+    <w:basedOn w:val="702"/>
     <w:uiPriority w:val="99"/>
     <w:pPr>
       <w:pBdr/>
@@ -15482,9 +15496,9 @@
       </w:tcPr>
     </w:tblStylePr>
   </w:style>
-  <w:style w:type="table" w:styleId="763">
+  <w:style w:type="table" w:styleId="768">
     <w:name w:val="List Table 2 - Accent 2"/>
-    <w:basedOn w:val="697"/>
+    <w:basedOn w:val="702"/>
     <w:uiPriority w:val="99"/>
     <w:pPr>
       <w:pBdr/>
@@ -15720,9 +15734,9 @@
       </w:tcPr>
     </w:tblStylePr>
   </w:style>
-  <w:style w:type="table" w:styleId="764">
+  <w:style w:type="table" w:styleId="769">
     <w:name w:val="List Table 2 - Accent 3"/>
-    <w:basedOn w:val="697"/>
+    <w:basedOn w:val="702"/>
     <w:uiPriority w:val="99"/>
     <w:pPr>
       <w:pBdr/>
@@ -15958,9 +15972,9 @@
       </w:tcPr>
     </w:tblStylePr>
   </w:style>
-  <w:style w:type="table" w:styleId="765">
+  <w:style w:type="table" w:styleId="770">
     <w:name w:val="List Table 2 - Accent 4"/>
-    <w:basedOn w:val="697"/>
+    <w:basedOn w:val="702"/>
     <w:uiPriority w:val="99"/>
     <w:pPr>
       <w:pBdr/>
@@ -16196,9 +16210,9 @@
       </w:tcPr>
     </w:tblStylePr>
   </w:style>
-  <w:style w:type="table" w:styleId="766">
+  <w:style w:type="table" w:styleId="771">
     <w:name w:val="List Table 2 - Accent 5"/>
-    <w:basedOn w:val="697"/>
+    <w:basedOn w:val="702"/>
     <w:uiPriority w:val="99"/>
     <w:pPr>
       <w:pBdr/>
@@ -16434,9 +16448,9 @@
       </w:tcPr>
     </w:tblStylePr>
   </w:style>
-  <w:style w:type="table" w:styleId="767">
+  <w:style w:type="table" w:styleId="772">
     <w:name w:val="List Table 2 - Accent 6"/>
-    <w:basedOn w:val="697"/>
+    <w:basedOn w:val="702"/>
     <w:uiPriority w:val="99"/>
     <w:pPr>
       <w:pBdr/>
@@ -16672,9 +16686,9 @@
       </w:tcPr>
     </w:tblStylePr>
   </w:style>
-  <w:style w:type="table" w:styleId="768">
+  <w:style w:type="table" w:styleId="773">
     <w:name w:val="List Table 3"/>
-    <w:basedOn w:val="697"/>
+    <w:basedOn w:val="702"/>
     <w:uiPriority w:val="99"/>
     <w:pPr>
       <w:pBdr/>
@@ -16900,9 +16914,9 @@
       </w:tcPr>
     </w:tblStylePr>
   </w:style>
-  <w:style w:type="table" w:styleId="769">
+  <w:style w:type="table" w:styleId="774">
     <w:name w:val="List Table 3 - Accent 1"/>
-    <w:basedOn w:val="697"/>
+    <w:basedOn w:val="702"/>
     <w:uiPriority w:val="99"/>
     <w:pPr>
       <w:pBdr/>
@@ -17128,9 +17142,9 @@
       </w:tcPr>
     </w:tblStylePr>
   </w:style>
-  <w:style w:type="table" w:styleId="770">
+  <w:style w:type="table" w:styleId="775">
     <w:name w:val="List Table 3 - Accent 2"/>
-    <w:basedOn w:val="697"/>
+    <w:basedOn w:val="702"/>
     <w:uiPriority w:val="99"/>
     <w:pPr>
       <w:pBdr/>
@@ -17356,9 +17370,9 @@
       </w:tcPr>
     </w:tblStylePr>
   </w:style>
-  <w:style w:type="table" w:styleId="771">
+  <w:style w:type="table" w:styleId="776">
     <w:name w:val="List Table 3 - Accent 3"/>
-    <w:basedOn w:val="697"/>
+    <w:basedOn w:val="702"/>
     <w:uiPriority w:val="99"/>
     <w:pPr>
       <w:pBdr/>
@@ -17584,9 +17598,9 @@
       </w:tcPr>
     </w:tblStylePr>
   </w:style>
-  <w:style w:type="table" w:styleId="772">
+  <w:style w:type="table" w:styleId="777">
     <w:name w:val="List Table 3 - Accent 4"/>
-    <w:basedOn w:val="697"/>
+    <w:basedOn w:val="702"/>
     <w:uiPriority w:val="99"/>
     <w:pPr>
       <w:pBdr/>
@@ -17812,9 +17826,9 @@
       </w:tcPr>
     </w:tblStylePr>
   </w:style>
-  <w:style w:type="table" w:styleId="773">
+  <w:style w:type="table" w:styleId="778">
     <w:name w:val="List Table 3 - Accent 5"/>
-    <w:basedOn w:val="697"/>
+    <w:basedOn w:val="702"/>
     <w:uiPriority w:val="99"/>
     <w:pPr>
       <w:pBdr/>
@@ -18040,9 +18054,9 @@
       </w:tcPr>
     </w:tblStylePr>
   </w:style>
-  <w:style w:type="table" w:styleId="774">
+  <w:style w:type="table" w:styleId="779">
     <w:name w:val="List Table 3 - Accent 6"/>
-    <w:basedOn w:val="697"/>
+    <w:basedOn w:val="702"/>
     <w:uiPriority w:val="99"/>
     <w:pPr>
       <w:pBdr/>
@@ -18268,9 +18282,9 @@
       </w:tcPr>
     </w:tblStylePr>
   </w:style>
-  <w:style w:type="table" w:styleId="775">
+  <w:style w:type="table" w:styleId="780">
     <w:name w:val="List Table 4"/>
-    <w:basedOn w:val="697"/>
+    <w:basedOn w:val="702"/>
     <w:uiPriority w:val="99"/>
     <w:pPr>
       <w:pBdr/>
@@ -18493,9 +18507,9 @@
       </w:tcPr>
     </w:tblStylePr>
   </w:style>
-  <w:style w:type="table" w:styleId="776">
+  <w:style w:type="table" w:styleId="781">
     <w:name w:val="List Table 4 - Accent 1"/>
-    <w:basedOn w:val="697"/>
+    <w:basedOn w:val="702"/>
     <w:uiPriority w:val="99"/>
     <w:pPr>
       <w:pBdr/>
@@ -18718,9 +18732,9 @@
       </w:tcPr>
     </w:tblStylePr>
   </w:style>
-  <w:style w:type="table" w:styleId="777">
+  <w:style w:type="table" w:styleId="782">
     <w:name w:val="List Table 4 - Accent 2"/>
-    <w:basedOn w:val="697"/>
+    <w:basedOn w:val="702"/>
     <w:uiPriority w:val="99"/>
     <w:pPr>
       <w:pBdr/>
@@ -18943,9 +18957,9 @@
       </w:tcPr>
     </w:tblStylePr>
   </w:style>
-  <w:style w:type="table" w:styleId="778">
+  <w:style w:type="table" w:styleId="783">
     <w:name w:val="List Table 4 - Accent 3"/>
-    <w:basedOn w:val="697"/>
+    <w:basedOn w:val="702"/>
     <w:uiPriority w:val="99"/>
     <w:pPr>
       <w:pBdr/>
@@ -19168,9 +19182,9 @@
       </w:tcPr>
     </w:tblStylePr>
   </w:style>
-  <w:style w:type="table" w:styleId="779">
+  <w:style w:type="table" w:styleId="784">
     <w:name w:val="List Table 4 - Accent 4"/>
-    <w:basedOn w:val="697"/>
+    <w:basedOn w:val="702"/>
     <w:uiPriority w:val="99"/>
     <w:pPr>
       <w:pBdr/>
@@ -19393,9 +19407,9 @@
       </w:tcPr>
     </w:tblStylePr>
   </w:style>
-  <w:style w:type="table" w:styleId="780">
+  <w:style w:type="table" w:styleId="785">
     <w:name w:val="List Table 4 - Accent 5"/>
-    <w:basedOn w:val="697"/>
+    <w:basedOn w:val="702"/>
     <w:uiPriority w:val="99"/>
     <w:pPr>
       <w:pBdr/>
@@ -19618,9 +19632,9 @@
       </w:tcPr>
     </w:tblStylePr>
   </w:style>
-  <w:style w:type="table" w:styleId="781">
+  <w:style w:type="table" w:styleId="786">
     <w:name w:val="List Table 4 - Accent 6"/>
-    <w:basedOn w:val="697"/>
+    <w:basedOn w:val="702"/>
     <w:uiPriority w:val="99"/>
     <w:pPr>
       <w:pBdr/>
@@ -19843,9 +19857,9 @@
       </w:tcPr>
     </w:tblStylePr>
   </w:style>
-  <w:style w:type="table" w:styleId="782">
+  <w:style w:type="table" w:styleId="787">
     <w:name w:val="List Table 5 Dark"/>
-    <w:basedOn w:val="697"/>
+    <w:basedOn w:val="702"/>
     <w:uiPriority w:val="99"/>
     <w:pPr>
       <w:pBdr/>
@@ -20085,9 +20099,9 @@
       </w:tcPr>
     </w:tblStylePr>
   </w:style>
-  <w:style w:type="table" w:styleId="783">
+  <w:style w:type="table" w:styleId="788">
     <w:name w:val="List Table 5 Dark - Accent 1"/>
-    <w:basedOn w:val="697"/>
+    <w:basedOn w:val="702"/>
     <w:uiPriority w:val="99"/>
     <w:pPr>
       <w:pBdr/>
@@ -20327,9 +20341,9 @@
       </w:tcPr>
     </w:tblStylePr>
   </w:style>
-  <w:style w:type="table" w:styleId="784">
+  <w:style w:type="table" w:styleId="789">
     <w:name w:val="List Table 5 Dark - Accent 2"/>
-    <w:basedOn w:val="697"/>
+    <w:basedOn w:val="702"/>
     <w:uiPriority w:val="99"/>
     <w:pPr>
       <w:pBdr/>
@@ -20569,9 +20583,9 @@
       </w:tcPr>
     </w:tblStylePr>
   </w:style>
-  <w:style w:type="table" w:styleId="785">
+  <w:style w:type="table" w:styleId="790">
     <w:name w:val="List Table 5 Dark - Accent 3"/>
-    <w:basedOn w:val="697"/>
+    <w:basedOn w:val="702"/>
     <w:uiPriority w:val="99"/>
     <w:pPr>
       <w:pBdr/>
@@ -20811,9 +20825,9 @@
       </w:tcPr>
     </w:tblStylePr>
   </w:style>
-  <w:style w:type="table" w:styleId="786">
+  <w:style w:type="table" w:styleId="791">
     <w:name w:val="List Table 5 Dark - Accent 4"/>
-    <w:basedOn w:val="697"/>
+    <w:basedOn w:val="702"/>
     <w:uiPriority w:val="99"/>
     <w:pPr>
       <w:pBdr/>
@@ -21053,9 +21067,9 @@
       </w:tcPr>
     </w:tblStylePr>
   </w:style>
-  <w:style w:type="table" w:styleId="787">
+  <w:style w:type="table" w:styleId="792">
     <w:name w:val="List Table 5 Dark - Accent 5"/>
-    <w:basedOn w:val="697"/>
+    <w:basedOn w:val="702"/>
     <w:uiPriority w:val="99"/>
     <w:pPr>
       <w:pBdr/>
@@ -21295,9 +21309,9 @@
       </w:tcPr>
     </w:tblStylePr>
   </w:style>
-  <w:style w:type="table" w:styleId="788">
+  <w:style w:type="table" w:styleId="793">
     <w:name w:val="List Table 5 Dark - Accent 6"/>
-    <w:basedOn w:val="697"/>
+    <w:basedOn w:val="702"/>
     <w:uiPriority w:val="99"/>
     <w:pPr>
       <w:pBdr/>
@@ -21537,9 +21551,9 @@
       </w:tcPr>
     </w:tblStylePr>
   </w:style>
-  <w:style w:type="table" w:styleId="789">
+  <w:style w:type="table" w:styleId="794">
     <w:name w:val="List Table 6 Colorful"/>
-    <w:basedOn w:val="697"/>
+    <w:basedOn w:val="702"/>
     <w:uiPriority w:val="99"/>
     <w:pPr>
       <w:pBdr/>
@@ -21760,9 +21774,9 @@
       </w:tcPr>
     </w:tblStylePr>
   </w:style>
-  <w:style w:type="table" w:styleId="790">
+  <w:style w:type="table" w:styleId="795">
     <w:name w:val="List Table 6 Colorful - Accent 1"/>
-    <w:basedOn w:val="697"/>
+    <w:basedOn w:val="702"/>
     <w:uiPriority w:val="99"/>
     <w:pPr>
       <w:pBdr/>
@@ -21983,9 +21997,9 @@
       </w:tcPr>
     </w:tblStylePr>
   </w:style>
-  <w:style w:type="table" w:styleId="791">
+  <w:style w:type="table" w:styleId="796">
     <w:name w:val="List Table 6 Colorful - Accent 2"/>
-    <w:basedOn w:val="697"/>
+    <w:basedOn w:val="702"/>
     <w:uiPriority w:val="99"/>
     <w:pPr>
       <w:pBdr/>
@@ -22206,9 +22220,9 @@
       </w:tcPr>
     </w:tblStylePr>
   </w:style>
-  <w:style w:type="table" w:styleId="792">
+  <w:style w:type="table" w:styleId="797">
     <w:name w:val="List Table 6 Colorful - Accent 3"/>
-    <w:basedOn w:val="697"/>
+    <w:basedOn w:val="702"/>
     <w:uiPriority w:val="99"/>
     <w:pPr>
       <w:pBdr/>
@@ -22429,9 +22443,9 @@
       </w:tcPr>
     </w:tblStylePr>
   </w:style>
-  <w:style w:type="table" w:styleId="793">
+  <w:style w:type="table" w:styleId="798">
     <w:name w:val="List Table 6 Colorful - Accent 4"/>
-    <w:basedOn w:val="697"/>
+    <w:basedOn w:val="702"/>
     <w:uiPriority w:val="99"/>
     <w:pPr>
       <w:pBdr/>
@@ -22652,9 +22666,9 @@
       </w:tcPr>
     </w:tblStylePr>
   </w:style>
-  <w:style w:type="table" w:styleId="794">
+  <w:style w:type="table" w:styleId="799">
     <w:name w:val="List Table 6 Colorful - Accent 5"/>
-    <w:basedOn w:val="697"/>
+    <w:basedOn w:val="702"/>
     <w:uiPriority w:val="99"/>
     <w:pPr>
       <w:pBdr/>
@@ -22875,9 +22889,9 @@
       </w:tcPr>
     </w:tblStylePr>
   </w:style>
-  <w:style w:type="table" w:styleId="795">
+  <w:style w:type="table" w:styleId="800">
     <w:name w:val="List Table 6 Colorful - Accent 6"/>
-    <w:basedOn w:val="697"/>
+    <w:basedOn w:val="702"/>
     <w:uiPriority w:val="99"/>
     <w:pPr>
       <w:pBdr/>
@@ -23098,9 +23112,9 @@
       </w:tcPr>
     </w:tblStylePr>
   </w:style>
-  <w:style w:type="table" w:styleId="796">
+  <w:style w:type="table" w:styleId="801">
     <w:name w:val="List Table 7 Colorful"/>
-    <w:basedOn w:val="697"/>
+    <w:basedOn w:val="702"/>
     <w:uiPriority w:val="99"/>
     <w:pPr>
       <w:pBdr/>
@@ -23354,9 +23368,9 @@
       </w:tcPr>
     </w:tblStylePr>
   </w:style>
-  <w:style w:type="table" w:styleId="797">
+  <w:style w:type="table" w:styleId="802">
     <w:name w:val="List Table 7 Colorful - Accent 1"/>
-    <w:basedOn w:val="697"/>
+    <w:basedOn w:val="702"/>
     <w:uiPriority w:val="99"/>
     <w:pPr>
       <w:pBdr/>
@@ -23610,9 +23624,9 @@
       </w:tcPr>
     </w:tblStylePr>
   </w:style>
-  <w:style w:type="table" w:styleId="798">
+  <w:style w:type="table" w:styleId="803">
     <w:name w:val="List Table 7 Colorful - Accent 2"/>
-    <w:basedOn w:val="697"/>
+    <w:basedOn w:val="702"/>
     <w:uiPriority w:val="99"/>
     <w:pPr>
       <w:pBdr/>
@@ -23866,9 +23880,9 @@
       </w:tcPr>
     </w:tblStylePr>
   </w:style>
-  <w:style w:type="table" w:styleId="799">
+  <w:style w:type="table" w:styleId="804">
     <w:name w:val="List Table 7 Colorful - Accent 3"/>
-    <w:basedOn w:val="697"/>
+    <w:basedOn w:val="702"/>
     <w:uiPriority w:val="99"/>
     <w:pPr>
       <w:pBdr/>
@@ -24122,9 +24136,9 @@
       </w:tcPr>
     </w:tblStylePr>
   </w:style>
-  <w:style w:type="table" w:styleId="800">
+  <w:style w:type="table" w:styleId="805">
     <w:name w:val="List Table 7 Colorful - Accent 4"/>
-    <w:basedOn w:val="697"/>
+    <w:basedOn w:val="702"/>
     <w:uiPriority w:val="99"/>
     <w:pPr>
       <w:pBdr/>
@@ -24378,9 +24392,9 @@
       </w:tcPr>
     </w:tblStylePr>
   </w:style>
-  <w:style w:type="table" w:styleId="801">
+  <w:style w:type="table" w:styleId="806">
     <w:name w:val="List Table 7 Colorful - Accent 5"/>
-    <w:basedOn w:val="697"/>
+    <w:basedOn w:val="702"/>
     <w:uiPriority w:val="99"/>
     <w:pPr>
       <w:pBdr/>
@@ -24634,9 +24648,9 @@
       </w:tcPr>
     </w:tblStylePr>
   </w:style>
-  <w:style w:type="table" w:styleId="802">
+  <w:style w:type="table" w:styleId="807">
     <w:name w:val="List Table 7 Colorful - Accent 6"/>
-    <w:basedOn w:val="697"/>
+    <w:basedOn w:val="702"/>
     <w:uiPriority w:val="99"/>
     <w:pPr>
       <w:pBdr/>
@@ -24890,9 +24904,9 @@
       </w:tcPr>
     </w:tblStylePr>
   </w:style>
-  <w:style w:type="table" w:styleId="803">
+  <w:style w:type="table" w:styleId="808">
     <w:name w:val="Lined - Accent"/>
-    <w:basedOn w:val="697"/>
+    <w:basedOn w:val="702"/>
     <w:uiPriority w:val="99"/>
     <w:pPr>
       <w:pBdr/>
@@ -25127,9 +25141,9 @@
       </w:tcPr>
     </w:tblStylePr>
   </w:style>
-  <w:style w:type="table" w:styleId="804">
+  <w:style w:type="table" w:styleId="809">
     <w:name w:val="Lined - Accent 1"/>
-    <w:basedOn w:val="697"/>
+    <w:basedOn w:val="702"/>
     <w:uiPriority w:val="99"/>
     <w:pPr>
       <w:pBdr/>
@@ -25364,9 +25378,9 @@
       </w:tcPr>
     </w:tblStylePr>
   </w:style>
-  <w:style w:type="table" w:styleId="805">
+  <w:style w:type="table" w:styleId="810">
     <w:name w:val="Lined - Accent 2"/>
-    <w:basedOn w:val="697"/>
+    <w:basedOn w:val="702"/>
     <w:uiPriority w:val="99"/>
     <w:pPr>
       <w:pBdr/>
@@ -25601,9 +25615,9 @@
       </w:tcPr>
     </w:tblStylePr>
   </w:style>
-  <w:style w:type="table" w:styleId="806">
+  <w:style w:type="table" w:styleId="811">
     <w:name w:val="Lined - Accent 3"/>
-    <w:basedOn w:val="697"/>
+    <w:basedOn w:val="702"/>
     <w:uiPriority w:val="99"/>
     <w:pPr>
       <w:pBdr/>
@@ -25838,9 +25852,9 @@
       </w:tcPr>
     </w:tblStylePr>
   </w:style>
-  <w:style w:type="table" w:styleId="807">
+  <w:style w:type="table" w:styleId="812">
     <w:name w:val="Lined - Accent 4"/>
-    <w:basedOn w:val="697"/>
+    <w:basedOn w:val="702"/>
     <w:uiPriority w:val="99"/>
     <w:pPr>
       <w:pBdr/>
@@ -26075,9 +26089,9 @@
       </w:tcPr>
     </w:tblStylePr>
   </w:style>
-  <w:style w:type="table" w:styleId="808">
+  <w:style w:type="table" w:styleId="813">
     <w:name w:val="Lined - Accent 5"/>
-    <w:basedOn w:val="697"/>
+    <w:basedOn w:val="702"/>
     <w:uiPriority w:val="99"/>
     <w:pPr>
       <w:pBdr/>
@@ -26312,9 +26326,9 @@
       </w:tcPr>
     </w:tblStylePr>
   </w:style>
-  <w:style w:type="table" w:styleId="809">
+  <w:style w:type="table" w:styleId="814">
     <w:name w:val="Lined - Accent 6"/>
-    <w:basedOn w:val="697"/>
+    <w:basedOn w:val="702"/>
     <w:uiPriority w:val="99"/>
     <w:pPr>
       <w:pBdr/>
@@ -26549,9 +26563,9 @@
       </w:tcPr>
     </w:tblStylePr>
   </w:style>
-  <w:style w:type="table" w:styleId="810">
+  <w:style w:type="table" w:styleId="815">
     <w:name w:val="Bordered &amp; Lined - Accent"/>
-    <w:basedOn w:val="697"/>
+    <w:basedOn w:val="702"/>
     <w:uiPriority w:val="99"/>
     <w:pPr>
       <w:pBdr/>
@@ -26793,9 +26807,9 @@
       </w:tcPr>
     </w:tblStylePr>
   </w:style>
-  <w:style w:type="table" w:styleId="811">
+  <w:style w:type="table" w:styleId="816">
     <w:name w:val="Bordered &amp; Lined - Accent 1"/>
-    <w:basedOn w:val="697"/>
+    <w:basedOn w:val="702"/>
     <w:uiPriority w:val="99"/>
     <w:pPr>
       <w:pBdr/>
@@ -27037,9 +27051,9 @@
       </w:tcPr>
     </w:tblStylePr>
   </w:style>
-  <w:style w:type="table" w:styleId="812">
+  <w:style w:type="table" w:styleId="817">
     <w:name w:val="Bordered &amp; Lined - Accent 2"/>
-    <w:basedOn w:val="697"/>
+    <w:basedOn w:val="702"/>
     <w:uiPriority w:val="99"/>
     <w:pPr>
       <w:pBdr/>
@@ -27281,9 +27295,9 @@
       </w:tcPr>
     </w:tblStylePr>
   </w:style>
-  <w:style w:type="table" w:styleId="813">
+  <w:style w:type="table" w:styleId="818">
     <w:name w:val="Bordered &amp; Lined - Accent 3"/>
-    <w:basedOn w:val="697"/>
+    <w:basedOn w:val="702"/>
     <w:uiPriority w:val="99"/>
     <w:pPr>
       <w:pBdr/>
@@ -27525,9 +27539,9 @@
       </w:tcPr>
     </w:tblStylePr>
   </w:style>
-  <w:style w:type="table" w:styleId="814">
+  <w:style w:type="table" w:styleId="819">
     <w:name w:val="Bordered &amp; Lined - Accent 4"/>
-    <w:basedOn w:val="697"/>
+    <w:basedOn w:val="702"/>
     <w:uiPriority w:val="99"/>
     <w:pPr>
       <w:pBdr/>
@@ -27769,9 +27783,9 @@
       </w:tcPr>
     </w:tblStylePr>
   </w:style>
-  <w:style w:type="table" w:styleId="815">
+  <w:style w:type="table" w:styleId="820">
     <w:name w:val="Bordered &amp; Lined - Accent 5"/>
-    <w:basedOn w:val="697"/>
+    <w:basedOn w:val="702"/>
     <w:uiPriority w:val="99"/>
     <w:pPr>
       <w:pBdr/>
@@ -28013,9 +28027,9 @@
       </w:tcPr>
     </w:tblStylePr>
   </w:style>
-  <w:style w:type="table" w:styleId="816">
+  <w:style w:type="table" w:styleId="821">
     <w:name w:val="Bordered &amp; Lined - Accent 6"/>
-    <w:basedOn w:val="697"/>
+    <w:basedOn w:val="702"/>
     <w:uiPriority w:val="99"/>
     <w:pPr>
       <w:pBdr/>
@@ -28257,9 +28271,9 @@
       </w:tcPr>
     </w:tblStylePr>
   </w:style>
-  <w:style w:type="table" w:styleId="817">
+  <w:style w:type="table" w:styleId="822">
     <w:name w:val="Bordered"/>
-    <w:basedOn w:val="697"/>
+    <w:basedOn w:val="702"/>
     <w:uiPriority w:val="99"/>
     <w:pPr>
       <w:pBdr/>
@@ -28488,9 +28502,9 @@
       </w:tcPr>
     </w:tblStylePr>
   </w:style>
-  <w:style w:type="table" w:styleId="818">
+  <w:style w:type="table" w:styleId="823">
     <w:name w:val="Bordered - Accent 1"/>
-    <w:basedOn w:val="697"/>
+    <w:basedOn w:val="702"/>
     <w:uiPriority w:val="99"/>
     <w:pPr>
       <w:pBdr/>
@@ -28719,9 +28733,9 @@
       </w:tcPr>
     </w:tblStylePr>
   </w:style>
-  <w:style w:type="table" w:styleId="819">
+  <w:style w:type="table" w:styleId="824">
     <w:name w:val="Bordered - Accent 2"/>
-    <w:basedOn w:val="697"/>
+    <w:basedOn w:val="702"/>
     <w:uiPriority w:val="99"/>
     <w:pPr>
       <w:pBdr/>
@@ -28950,9 +28964,9 @@
       </w:tcPr>
     </w:tblStylePr>
   </w:style>
-  <w:style w:type="table" w:styleId="820">
+  <w:style w:type="table" w:styleId="825">
     <w:name w:val="Bordered - Accent 3"/>
-    <w:basedOn w:val="697"/>
+    <w:basedOn w:val="702"/>
     <w:uiPriority w:val="99"/>
     <w:pPr>
       <w:pBdr/>
@@ -29181,9 +29195,9 @@
       </w:tcPr>
     </w:tblStylePr>
   </w:style>
-  <w:style w:type="table" w:styleId="821">
+  <w:style w:type="table" w:styleId="826">
     <w:name w:val="Bordered - Accent 4"/>
-    <w:basedOn w:val="697"/>
+    <w:basedOn w:val="702"/>
     <w:uiPriority w:val="99"/>
     <w:pPr>
       <w:pBdr/>
@@ -29412,9 +29426,9 @@
       </w:tcPr>
     </w:tblStylePr>
   </w:style>
-  <w:style w:type="table" w:styleId="822">
+  <w:style w:type="table" w:styleId="827">
     <w:name w:val="Bordered - Accent 5"/>
-    <w:basedOn w:val="697"/>
+    <w:basedOn w:val="702"/>
     <w:uiPriority w:val="99"/>
     <w:pPr>
       <w:pBdr/>
@@ -29643,9 +29657,9 @@
       </w:tcPr>
     </w:tblStylePr>
   </w:style>
-  <w:style w:type="table" w:styleId="823">
+  <w:style w:type="table" w:styleId="828">
     <w:name w:val="Bordered - Accent 6"/>
-    <w:basedOn w:val="697"/>
+    <w:basedOn w:val="702"/>
     <w:uiPriority w:val="99"/>
     <w:pPr>
       <w:pBdr/>
@@ -29874,7 +29888,7 @@
       </w:tcPr>
     </w:tblStylePr>
   </w:style>
-  <w:style w:type="paragraph" w:styleId="824" w:default="1">
+  <w:style w:type="paragraph" w:styleId="829" w:default="1">
     <w:name w:val="Normal"/>
     <w:qFormat/>
     <w:pPr>
@@ -29883,11 +29897,11 @@
       <w:ind/>
     </w:pPr>
   </w:style>
-  <w:style w:type="paragraph" w:styleId="825">
+  <w:style w:type="paragraph" w:styleId="830">
     <w:name w:val="Heading 1"/>
-    <w:basedOn w:val="824"/>
-    <w:next w:val="824"/>
-    <w:link w:val="836"/>
+    <w:basedOn w:val="829"/>
+    <w:next w:val="829"/>
+    <w:link w:val="841"/>
     <w:uiPriority w:val="9"/>
     <w:qFormat/>
     <w:pPr>
@@ -29905,11 +29919,11 @@
       <w:szCs w:val="40"/>
     </w:rPr>
   </w:style>
-  <w:style w:type="paragraph" w:styleId="826">
+  <w:style w:type="paragraph" w:styleId="831">
     <w:name w:val="Heading 2"/>
-    <w:basedOn w:val="824"/>
-    <w:next w:val="824"/>
-    <w:link w:val="837"/>
+    <w:basedOn w:val="829"/>
+    <w:next w:val="829"/>
+    <w:link w:val="842"/>
     <w:uiPriority w:val="9"/>
     <w:unhideWhenUsed/>
     <w:qFormat/>
@@ -29928,11 +29942,11 @@
       <w:szCs w:val="32"/>
     </w:rPr>
   </w:style>
-  <w:style w:type="paragraph" w:styleId="827">
+  <w:style w:type="paragraph" w:styleId="832">
     <w:name w:val="Heading 3"/>
-    <w:basedOn w:val="824"/>
-    <w:next w:val="824"/>
-    <w:link w:val="838"/>
+    <w:basedOn w:val="829"/>
+    <w:next w:val="829"/>
+    <w:link w:val="843"/>
     <w:uiPriority w:val="9"/>
     <w:unhideWhenUsed/>
     <w:qFormat/>
@@ -29951,11 +29965,11 @@
       <w:szCs w:val="28"/>
     </w:rPr>
   </w:style>
-  <w:style w:type="paragraph" w:styleId="828">
+  <w:style w:type="paragraph" w:styleId="833">
     <w:name w:val="Heading 4"/>
-    <w:basedOn w:val="824"/>
-    <w:next w:val="824"/>
-    <w:link w:val="839"/>
+    <w:basedOn w:val="829"/>
+    <w:next w:val="829"/>
+    <w:link w:val="844"/>
     <w:uiPriority w:val="9"/>
     <w:unhideWhenUsed/>
     <w:qFormat/>
@@ -29974,11 +29988,11 @@
       <w:color w:val="0f4761" w:themeColor="accent1" w:themeShade="BF"/>
     </w:rPr>
   </w:style>
-  <w:style w:type="paragraph" w:styleId="829">
+  <w:style w:type="paragraph" w:styleId="834">
     <w:name w:val="Heading 5"/>
-    <w:basedOn w:val="824"/>
-    <w:next w:val="824"/>
-    <w:link w:val="840"/>
+    <w:basedOn w:val="829"/>
+    <w:next w:val="829"/>
+    <w:link w:val="845"/>
     <w:uiPriority w:val="9"/>
     <w:unhideWhenUsed/>
     <w:qFormat/>
@@ -29995,11 +30009,11 @@
       <w:color w:val="0f4761" w:themeColor="accent1" w:themeShade="BF"/>
     </w:rPr>
   </w:style>
-  <w:style w:type="paragraph" w:styleId="830">
+  <w:style w:type="paragraph" w:styleId="835">
     <w:name w:val="Heading 6"/>
-    <w:basedOn w:val="824"/>
-    <w:next w:val="824"/>
-    <w:link w:val="841"/>
+    <w:basedOn w:val="829"/>
+    <w:next w:val="829"/>
+    <w:link w:val="846"/>
     <w:uiPriority w:val="9"/>
     <w:unhideWhenUsed/>
     <w:qFormat/>
@@ -30018,11 +30032,11 @@
       <w:color w:val="595959" w:themeColor="text1" w:themeTint="A6"/>
     </w:rPr>
   </w:style>
-  <w:style w:type="paragraph" w:styleId="831">
+  <w:style w:type="paragraph" w:styleId="836">
     <w:name w:val="Heading 7"/>
-    <w:basedOn w:val="824"/>
-    <w:next w:val="824"/>
-    <w:link w:val="842"/>
+    <w:basedOn w:val="829"/>
+    <w:next w:val="829"/>
+    <w:link w:val="847"/>
     <w:uiPriority w:val="9"/>
     <w:unhideWhenUsed/>
     <w:qFormat/>
@@ -30039,11 +30053,11 @@
       <w:color w:val="595959" w:themeColor="text1" w:themeTint="A6"/>
     </w:rPr>
   </w:style>
-  <w:style w:type="paragraph" w:styleId="832">
+  <w:style w:type="paragraph" w:styleId="837">
     <w:name w:val="Heading 8"/>
-    <w:basedOn w:val="824"/>
-    <w:next w:val="824"/>
-    <w:link w:val="843"/>
+    <w:basedOn w:val="829"/>
+    <w:next w:val="829"/>
+    <w:link w:val="848"/>
     <w:uiPriority w:val="9"/>
     <w:unhideWhenUsed/>
     <w:qFormat/>
@@ -30062,11 +30076,11 @@
       <w:color w:val="272727" w:themeColor="text1" w:themeTint="D8"/>
     </w:rPr>
   </w:style>
-  <w:style w:type="paragraph" w:styleId="833">
+  <w:style w:type="paragraph" w:styleId="838">
     <w:name w:val="Heading 9"/>
-    <w:basedOn w:val="824"/>
-    <w:next w:val="824"/>
-    <w:link w:val="844"/>
+    <w:basedOn w:val="829"/>
+    <w:next w:val="829"/>
+    <w:link w:val="849"/>
     <w:uiPriority w:val="9"/>
     <w:unhideWhenUsed/>
     <w:qFormat/>
@@ -30085,7 +30099,7 @@
       <w:color w:val="272727" w:themeColor="text1" w:themeTint="D8"/>
     </w:rPr>
   </w:style>
-  <w:style w:type="character" w:styleId="834" w:default="1">
+  <w:style w:type="character" w:styleId="839" w:default="1">
     <w:name w:val="Default Paragraph Font"/>
     <w:uiPriority w:val="1"/>
     <w:semiHidden/>
@@ -30096,7 +30110,7 @@
       <w:ind/>
     </w:pPr>
   </w:style>
-  <w:style w:type="numbering" w:styleId="835" w:default="1">
+  <w:style w:type="numbering" w:styleId="840" w:default="1">
     <w:name w:val="No List"/>
     <w:uiPriority w:val="99"/>
     <w:semiHidden/>
@@ -30107,10 +30121,10 @@
       <w:ind/>
     </w:pPr>
   </w:style>
-  <w:style w:type="character" w:styleId="836">
+  <w:style w:type="character" w:styleId="841">
     <w:name w:val="Heading 1 Char"/>
-    <w:basedOn w:val="834"/>
-    <w:link w:val="825"/>
+    <w:basedOn w:val="839"/>
+    <w:link w:val="830"/>
     <w:uiPriority w:val="9"/>
     <w:pPr>
       <w:pBdr/>
@@ -30124,10 +30138,10 @@
       <w:szCs w:val="40"/>
     </w:rPr>
   </w:style>
-  <w:style w:type="character" w:styleId="837">
+  <w:style w:type="character" w:styleId="842">
     <w:name w:val="Heading 2 Char"/>
-    <w:basedOn w:val="834"/>
-    <w:link w:val="826"/>
+    <w:basedOn w:val="839"/>
+    <w:link w:val="831"/>
     <w:uiPriority w:val="9"/>
     <w:pPr>
       <w:pBdr/>
@@ -30141,10 +30155,10 @@
       <w:szCs w:val="32"/>
     </w:rPr>
   </w:style>
-  <w:style w:type="character" w:styleId="838">
+  <w:style w:type="character" w:styleId="843">
     <w:name w:val="Heading 3 Char"/>
-    <w:basedOn w:val="834"/>
-    <w:link w:val="827"/>
+    <w:basedOn w:val="839"/>
+    <w:link w:val="832"/>
     <w:uiPriority w:val="9"/>
     <w:pPr>
       <w:pBdr/>
@@ -30158,10 +30172,10 @@
       <w:szCs w:val="28"/>
     </w:rPr>
   </w:style>
-  <w:style w:type="character" w:styleId="839">
+  <w:style w:type="character" w:styleId="844">
     <w:name w:val="Heading 4 Char"/>
-    <w:basedOn w:val="834"/>
-    <w:link w:val="828"/>
+    <w:basedOn w:val="839"/>
+    <w:link w:val="833"/>
     <w:uiPriority w:val="9"/>
     <w:pPr>
       <w:pBdr/>
@@ -30175,10 +30189,10 @@
       <w:color w:val="0f4761" w:themeColor="accent1" w:themeShade="BF"/>
     </w:rPr>
   </w:style>
-  <w:style w:type="character" w:styleId="840">
+  <w:style w:type="character" w:styleId="845">
     <w:name w:val="Heading 5 Char"/>
-    <w:basedOn w:val="834"/>
-    <w:link w:val="829"/>
+    <w:basedOn w:val="839"/>
+    <w:link w:val="834"/>
     <w:uiPriority w:val="9"/>
     <w:pPr>
       <w:pBdr/>
@@ -30190,10 +30204,10 @@
       <w:color w:val="0f4761" w:themeColor="accent1" w:themeShade="BF"/>
     </w:rPr>
   </w:style>
-  <w:style w:type="character" w:styleId="841">
+  <w:style w:type="character" w:styleId="846">
     <w:name w:val="Heading 6 Char"/>
-    <w:basedOn w:val="834"/>
-    <w:link w:val="830"/>
+    <w:basedOn w:val="839"/>
+    <w:link w:val="835"/>
     <w:uiPriority w:val="9"/>
     <w:pPr>
       <w:pBdr/>
@@ -30207,10 +30221,10 @@
       <w:color w:val="595959" w:themeColor="text1" w:themeTint="A6"/>
     </w:rPr>
   </w:style>
-  <w:style w:type="character" w:styleId="842">
+  <w:style w:type="character" w:styleId="847">
     <w:name w:val="Heading 7 Char"/>
-    <w:basedOn w:val="834"/>
-    <w:link w:val="831"/>
+    <w:basedOn w:val="839"/>
+    <w:link w:val="836"/>
     <w:uiPriority w:val="9"/>
     <w:pPr>
       <w:pBdr/>
@@ -30222,10 +30236,10 @@
       <w:color w:val="595959" w:themeColor="text1" w:themeTint="A6"/>
     </w:rPr>
   </w:style>
-  <w:style w:type="character" w:styleId="843">
+  <w:style w:type="character" w:styleId="848">
     <w:name w:val="Heading 8 Char"/>
-    <w:basedOn w:val="834"/>
-    <w:link w:val="832"/>
+    <w:basedOn w:val="839"/>
+    <w:link w:val="837"/>
     <w:uiPriority w:val="9"/>
     <w:pPr>
       <w:pBdr/>
@@ -30239,10 +30253,10 @@
       <w:color w:val="272727" w:themeColor="text1" w:themeTint="D8"/>
     </w:rPr>
   </w:style>
-  <w:style w:type="character" w:styleId="844">
+  <w:style w:type="character" w:styleId="849">
     <w:name w:val="Heading 9 Char"/>
-    <w:basedOn w:val="834"/>
-    <w:link w:val="833"/>
+    <w:basedOn w:val="839"/>
+    <w:link w:val="838"/>
     <w:uiPriority w:val="9"/>
     <w:pPr>
       <w:pBdr/>
@@ -30256,11 +30270,11 @@
       <w:color w:val="272727" w:themeColor="text1" w:themeTint="D8"/>
     </w:rPr>
   </w:style>
-  <w:style w:type="paragraph" w:styleId="845">
+  <w:style w:type="paragraph" w:styleId="850">
     <w:name w:val="Title"/>
-    <w:basedOn w:val="824"/>
-    <w:next w:val="824"/>
-    <w:link w:val="846"/>
+    <w:basedOn w:val="829"/>
+    <w:next w:val="829"/>
+    <w:link w:val="851"/>
     <w:uiPriority w:val="10"/>
     <w:qFormat/>
     <w:pPr>
@@ -30276,10 +30290,10 @@
       <w:szCs w:val="56"/>
     </w:rPr>
   </w:style>
-  <w:style w:type="character" w:styleId="846">
+  <w:style w:type="character" w:styleId="851">
     <w:name w:val="Title Char"/>
-    <w:basedOn w:val="834"/>
-    <w:link w:val="845"/>
+    <w:basedOn w:val="839"/>
+    <w:link w:val="850"/>
     <w:uiPriority w:val="10"/>
     <w:pPr>
       <w:pBdr/>
@@ -30293,11 +30307,11 @@
       <w:szCs w:val="56"/>
     </w:rPr>
   </w:style>
-  <w:style w:type="paragraph" w:styleId="847">
+  <w:style w:type="paragraph" w:styleId="852">
     <w:name w:val="Subtitle"/>
-    <w:basedOn w:val="824"/>
-    <w:next w:val="824"/>
-    <w:link w:val="848"/>
+    <w:basedOn w:val="829"/>
+    <w:next w:val="829"/>
+    <w:link w:val="853"/>
     <w:uiPriority w:val="11"/>
     <w:qFormat/>
     <w:pPr>
@@ -30315,10 +30329,10 @@
       <w:szCs w:val="28"/>
     </w:rPr>
   </w:style>
-  <w:style w:type="character" w:styleId="848">
+  <w:style w:type="character" w:styleId="853">
     <w:name w:val="Subtitle Char"/>
-    <w:basedOn w:val="834"/>
-    <w:link w:val="847"/>
+    <w:basedOn w:val="839"/>
+    <w:link w:val="852"/>
     <w:uiPriority w:val="11"/>
     <w:pPr>
       <w:pBdr/>
@@ -30332,11 +30346,11 @@
       <w:szCs w:val="28"/>
     </w:rPr>
   </w:style>
-  <w:style w:type="paragraph" w:styleId="849">
+  <w:style w:type="paragraph" w:styleId="854">
     <w:name w:val="Quote"/>
-    <w:basedOn w:val="824"/>
-    <w:next w:val="824"/>
-    <w:link w:val="850"/>
+    <w:basedOn w:val="829"/>
+    <w:next w:val="829"/>
+    <w:link w:val="855"/>
     <w:uiPriority w:val="29"/>
     <w:qFormat/>
     <w:pPr>
@@ -30351,10 +30365,10 @@
       <w:color w:val="404040" w:themeColor="text1" w:themeTint="BF"/>
     </w:rPr>
   </w:style>
-  <w:style w:type="character" w:styleId="850">
+  <w:style w:type="character" w:styleId="855">
     <w:name w:val="Quote Char"/>
-    <w:basedOn w:val="834"/>
-    <w:link w:val="849"/>
+    <w:basedOn w:val="839"/>
+    <w:link w:val="854"/>
     <w:uiPriority w:val="29"/>
     <w:pPr>
       <w:pBdr/>
@@ -30367,9 +30381,9 @@
       <w:color w:val="404040" w:themeColor="text1" w:themeTint="BF"/>
     </w:rPr>
   </w:style>
-  <w:style w:type="paragraph" w:styleId="851">
+  <w:style w:type="paragraph" w:styleId="856">
     <w:name w:val="List Paragraph"/>
-    <w:basedOn w:val="824"/>
+    <w:basedOn w:val="829"/>
     <w:uiPriority w:val="34"/>
     <w:qFormat/>
     <w:pPr>
@@ -30379,9 +30393,9 @@
       <w:contextualSpacing w:val="true"/>
     </w:pPr>
   </w:style>
-  <w:style w:type="character" w:styleId="852">
+  <w:style w:type="character" w:styleId="857">
     <w:name w:val="Intense Emphasis"/>
-    <w:basedOn w:val="834"/>
+    <w:basedOn w:val="839"/>
     <w:uiPriority w:val="21"/>
     <w:qFormat/>
     <w:pPr>
@@ -30395,11 +30409,11 @@
       <w:color w:val="0f4761" w:themeColor="accent1" w:themeShade="BF"/>
     </w:rPr>
   </w:style>
-  <w:style w:type="paragraph" w:styleId="853">
+  <w:style w:type="paragraph" w:styleId="858">
     <w:name w:val="Intense Quote"/>
-    <w:basedOn w:val="824"/>
-    <w:next w:val="824"/>
-    <w:link w:val="854"/>
+    <w:basedOn w:val="829"/>
+    <w:next w:val="829"/>
+    <w:link w:val="859"/>
     <w:uiPriority w:val="30"/>
     <w:qFormat/>
     <w:pPr>
@@ -30417,10 +30431,10 @@
       <w:color w:val="0f4761" w:themeColor="accent1" w:themeShade="BF"/>
     </w:rPr>
   </w:style>
-  <w:style w:type="character" w:styleId="854">
+  <w:style w:type="character" w:styleId="859">
     <w:name w:val="Intense Quote Char"/>
-    <w:basedOn w:val="834"/>
-    <w:link w:val="853"/>
+    <w:basedOn w:val="839"/>
+    <w:link w:val="858"/>
     <w:uiPriority w:val="30"/>
     <w:pPr>
       <w:pBdr/>
@@ -30433,9 +30447,9 @@
       <w:color w:val="0f4761" w:themeColor="accent1" w:themeShade="BF"/>
     </w:rPr>
   </w:style>
-  <w:style w:type="character" w:styleId="855">
+  <w:style w:type="character" w:styleId="860">
     <w:name w:val="Intense Reference"/>
-    <w:basedOn w:val="834"/>
+    <w:basedOn w:val="839"/>
     <w:uiPriority w:val="32"/>
     <w:qFormat/>
     <w:pPr>
@@ -30451,9 +30465,9 @@
       <w:spacing w:val="5"/>
     </w:rPr>
   </w:style>
-  <w:style w:type="paragraph" w:styleId="856">
+  <w:style w:type="paragraph" w:styleId="861">
     <w:name w:val="No Spacing"/>
-    <w:basedOn w:val="824"/>
+    <w:basedOn w:val="829"/>
     <w:uiPriority w:val="1"/>
     <w:qFormat/>
     <w:pPr>
@@ -30462,9 +30476,9 @@
       <w:ind/>
     </w:pPr>
   </w:style>
-  <w:style w:type="character" w:styleId="857">
+  <w:style w:type="character" w:styleId="862">
     <w:name w:val="Subtle Emphasis"/>
-    <w:basedOn w:val="834"/>
+    <w:basedOn w:val="839"/>
     <w:uiPriority w:val="19"/>
     <w:qFormat/>
     <w:pPr>
@@ -30478,9 +30492,9 @@
       <w:color w:val="404040" w:themeColor="text1" w:themeTint="BF"/>
     </w:rPr>
   </w:style>
-  <w:style w:type="character" w:styleId="858">
+  <w:style w:type="character" w:styleId="863">
     <w:name w:val="Emphasis"/>
-    <w:basedOn w:val="834"/>
+    <w:basedOn w:val="839"/>
     <w:uiPriority w:val="20"/>
     <w:qFormat/>
     <w:pPr>
@@ -30493,9 +30507,9 @@
       <w:iCs/>
     </w:rPr>
   </w:style>
-  <w:style w:type="character" w:styleId="859">
+  <w:style w:type="character" w:styleId="864">
     <w:name w:val="Strong"/>
-    <w:basedOn w:val="834"/>
+    <w:basedOn w:val="839"/>
     <w:uiPriority w:val="22"/>
     <w:qFormat/>
     <w:pPr>
@@ -30508,9 +30522,9 @@
       <w:bCs/>
     </w:rPr>
   </w:style>
-  <w:style w:type="character" w:styleId="860">
+  <w:style w:type="character" w:styleId="865">
     <w:name w:val="Subtle Reference"/>
-    <w:basedOn w:val="834"/>
+    <w:basedOn w:val="839"/>
     <w:uiPriority w:val="31"/>
     <w:qFormat/>
     <w:pPr>
@@ -30523,9 +30537,9 @@
       <w:color w:val="5a5a5a" w:themeColor="text1" w:themeTint="A5"/>
     </w:rPr>
   </w:style>
-  <w:style w:type="character" w:styleId="861">
+  <w:style w:type="character" w:styleId="866">
     <w:name w:val="Book Title"/>
-    <w:basedOn w:val="834"/>
+    <w:basedOn w:val="839"/>
     <w:uiPriority w:val="33"/>
     <w:qFormat/>
     <w:pPr>
@@ -30541,10 +30555,10 @@
       <w:spacing w:val="5"/>
     </w:rPr>
   </w:style>
-  <w:style w:type="paragraph" w:styleId="862">
+  <w:style w:type="paragraph" w:styleId="867">
     <w:name w:val="Header"/>
-    <w:basedOn w:val="824"/>
-    <w:link w:val="863"/>
+    <w:basedOn w:val="829"/>
+    <w:link w:val="868"/>
     <w:uiPriority w:val="99"/>
     <w:unhideWhenUsed/>
     <w:pPr>
@@ -30557,10 +30571,10 @@
       <w:ind/>
     </w:pPr>
   </w:style>
-  <w:style w:type="character" w:styleId="863">
+  <w:style w:type="character" w:styleId="868">
     <w:name w:val="Header Char"/>
-    <w:basedOn w:val="834"/>
-    <w:link w:val="862"/>
+    <w:basedOn w:val="839"/>
+    <w:link w:val="867"/>
     <w:uiPriority w:val="99"/>
     <w:pPr>
       <w:pBdr/>
@@ -30568,10 +30582,10 @@
       <w:ind/>
     </w:pPr>
   </w:style>
-  <w:style w:type="paragraph" w:styleId="864">
+  <w:style w:type="paragraph" w:styleId="869">
     <w:name w:val="Footer"/>
-    <w:basedOn w:val="824"/>
-    <w:link w:val="865"/>
+    <w:basedOn w:val="829"/>
+    <w:link w:val="870"/>
     <w:uiPriority w:val="99"/>
     <w:unhideWhenUsed/>
     <w:pPr>
@@ -30584,10 +30598,10 @@
       <w:ind/>
     </w:pPr>
   </w:style>
-  <w:style w:type="character" w:styleId="865">
+  <w:style w:type="character" w:styleId="870">
     <w:name w:val="Footer Char"/>
-    <w:basedOn w:val="834"/>
-    <w:link w:val="864"/>
+    <w:basedOn w:val="839"/>
+    <w:link w:val="869"/>
     <w:uiPriority w:val="99"/>
     <w:pPr>
       <w:pBdr/>
@@ -30595,10 +30609,10 @@
       <w:ind/>
     </w:pPr>
   </w:style>
-  <w:style w:type="paragraph" w:styleId="866">
+  <w:style w:type="paragraph" w:styleId="871">
     <w:name w:val="Caption"/>
-    <w:basedOn w:val="824"/>
-    <w:next w:val="824"/>
+    <w:basedOn w:val="829"/>
+    <w:next w:val="829"/>
     <w:uiPriority w:val="35"/>
     <w:unhideWhenUsed/>
     <w:qFormat/>
@@ -30615,10 +30629,10 @@
       <w:szCs w:val="18"/>
     </w:rPr>
   </w:style>
-  <w:style w:type="paragraph" w:styleId="867">
+  <w:style w:type="paragraph" w:styleId="872">
     <w:name w:val="footnote text"/>
-    <w:basedOn w:val="824"/>
-    <w:link w:val="868"/>
+    <w:basedOn w:val="829"/>
+    <w:link w:val="873"/>
     <w:uiPriority w:val="99"/>
     <w:semiHidden/>
     <w:unhideWhenUsed/>
@@ -30632,10 +30646,10 @@
       <w:szCs w:val="20"/>
     </w:rPr>
   </w:style>
-  <w:style w:type="character" w:styleId="868">
+  <w:style w:type="character" w:styleId="873">
     <w:name w:val="Footnote Text Char"/>
-    <w:basedOn w:val="834"/>
-    <w:link w:val="867"/>
+    <w:basedOn w:val="839"/>
+    <w:link w:val="872"/>
     <w:uiPriority w:val="99"/>
     <w:semiHidden/>
     <w:pPr>
@@ -30648,9 +30662,9 @@
       <w:szCs w:val="20"/>
     </w:rPr>
   </w:style>
-  <w:style w:type="character" w:styleId="869">
+  <w:style w:type="character" w:styleId="874">
     <w:name w:val="footnote reference"/>
-    <w:basedOn w:val="834"/>
+    <w:basedOn w:val="839"/>
     <w:uiPriority w:val="99"/>
     <w:semiHidden/>
     <w:unhideWhenUsed/>
@@ -30663,10 +30677,10 @@
       <w:vertAlign w:val="superscript"/>
     </w:rPr>
   </w:style>
-  <w:style w:type="paragraph" w:styleId="870">
+  <w:style w:type="paragraph" w:styleId="875">
     <w:name w:val="endnote text"/>
-    <w:basedOn w:val="824"/>
-    <w:link w:val="871"/>
+    <w:basedOn w:val="829"/>
+    <w:link w:val="876"/>
     <w:uiPriority w:val="99"/>
     <w:semiHidden/>
     <w:unhideWhenUsed/>
@@ -30680,10 +30694,10 @@
       <w:szCs w:val="20"/>
     </w:rPr>
   </w:style>
-  <w:style w:type="character" w:styleId="871">
+  <w:style w:type="character" w:styleId="876">
     <w:name w:val="Endnote Text Char"/>
-    <w:basedOn w:val="834"/>
-    <w:link w:val="870"/>
+    <w:basedOn w:val="839"/>
+    <w:link w:val="875"/>
     <w:uiPriority w:val="99"/>
     <w:semiHidden/>
     <w:pPr>
@@ -30696,9 +30710,9 @@
       <w:szCs w:val="20"/>
     </w:rPr>
   </w:style>
-  <w:style w:type="character" w:styleId="872">
+  <w:style w:type="character" w:styleId="877">
     <w:name w:val="endnote reference"/>
-    <w:basedOn w:val="834"/>
+    <w:basedOn w:val="839"/>
     <w:uiPriority w:val="99"/>
     <w:semiHidden/>
     <w:unhideWhenUsed/>
@@ -30711,9 +30725,9 @@
       <w:vertAlign w:val="superscript"/>
     </w:rPr>
   </w:style>
-  <w:style w:type="character" w:styleId="873">
+  <w:style w:type="character" w:styleId="878">
     <w:name w:val="Hyperlink"/>
-    <w:basedOn w:val="834"/>
+    <w:basedOn w:val="839"/>
     <w:uiPriority w:val="99"/>
     <w:unhideWhenUsed/>
     <w:pPr>
@@ -30726,9 +30740,9 @@
       <w:u w:val="single"/>
     </w:rPr>
   </w:style>
-  <w:style w:type="character" w:styleId="874">
+  <w:style w:type="character" w:styleId="879">
     <w:name w:val="FollowedHyperlink"/>
-    <w:basedOn w:val="834"/>
+    <w:basedOn w:val="839"/>
     <w:uiPriority w:val="99"/>
     <w:semiHidden/>
     <w:unhideWhenUsed/>
@@ -30742,10 +30756,10 @@
       <w:u w:val="single"/>
     </w:rPr>
   </w:style>
-  <w:style w:type="paragraph" w:styleId="875">
+  <w:style w:type="paragraph" w:styleId="880">
     <w:name w:val="toc 1"/>
-    <w:basedOn w:val="824"/>
-    <w:next w:val="824"/>
+    <w:basedOn w:val="829"/>
+    <w:next w:val="829"/>
     <w:uiPriority w:val="39"/>
     <w:unhideWhenUsed/>
     <w:pPr>
@@ -30754,10 +30768,10 @@
       <w:ind/>
     </w:pPr>
   </w:style>
-  <w:style w:type="paragraph" w:styleId="876">
+  <w:style w:type="paragraph" w:styleId="881">
     <w:name w:val="toc 2"/>
-    <w:basedOn w:val="824"/>
-    <w:next w:val="824"/>
+    <w:basedOn w:val="829"/>
+    <w:next w:val="829"/>
     <w:uiPriority w:val="39"/>
     <w:unhideWhenUsed/>
     <w:pPr>
@@ -30766,10 +30780,10 @@
       <w:ind w:left="220"/>
     </w:pPr>
   </w:style>
-  <w:style w:type="paragraph" w:styleId="877">
+  <w:style w:type="paragraph" w:styleId="882">
     <w:name w:val="toc 3"/>
-    <w:basedOn w:val="824"/>
-    <w:next w:val="824"/>
+    <w:basedOn w:val="829"/>
+    <w:next w:val="829"/>
     <w:uiPriority w:val="39"/>
     <w:unhideWhenUsed/>
     <w:pPr>
@@ -30778,10 +30792,10 @@
       <w:ind w:left="440"/>
     </w:pPr>
   </w:style>
-  <w:style w:type="paragraph" w:styleId="878">
+  <w:style w:type="paragraph" w:styleId="883">
     <w:name w:val="toc 4"/>
-    <w:basedOn w:val="824"/>
-    <w:next w:val="824"/>
+    <w:basedOn w:val="829"/>
+    <w:next w:val="829"/>
     <w:uiPriority w:val="39"/>
     <w:unhideWhenUsed/>
     <w:pPr>
@@ -30790,10 +30804,10 @@
       <w:ind w:left="660"/>
     </w:pPr>
   </w:style>
-  <w:style w:type="paragraph" w:styleId="879">
+  <w:style w:type="paragraph" w:styleId="884">
     <w:name w:val="toc 5"/>
-    <w:basedOn w:val="824"/>
-    <w:next w:val="824"/>
+    <w:basedOn w:val="829"/>
+    <w:next w:val="829"/>
     <w:uiPriority w:val="39"/>
     <w:unhideWhenUsed/>
     <w:pPr>
@@ -30802,10 +30816,10 @@
       <w:ind w:left="880"/>
     </w:pPr>
   </w:style>
-  <w:style w:type="paragraph" w:styleId="880">
+  <w:style w:type="paragraph" w:styleId="885">
     <w:name w:val="toc 6"/>
-    <w:basedOn w:val="824"/>
-    <w:next w:val="824"/>
+    <w:basedOn w:val="829"/>
+    <w:next w:val="829"/>
     <w:uiPriority w:val="39"/>
     <w:unhideWhenUsed/>
     <w:pPr>
@@ -30814,10 +30828,10 @@
       <w:ind w:left="1100"/>
     </w:pPr>
   </w:style>
-  <w:style w:type="paragraph" w:styleId="881">
+  <w:style w:type="paragraph" w:styleId="886">
     <w:name w:val="toc 7"/>
-    <w:basedOn w:val="824"/>
-    <w:next w:val="824"/>
+    <w:basedOn w:val="829"/>
+    <w:next w:val="829"/>
     <w:uiPriority w:val="39"/>
     <w:unhideWhenUsed/>
     <w:pPr>
@@ -30826,10 +30840,10 @@
       <w:ind w:left="1320"/>
     </w:pPr>
   </w:style>
-  <w:style w:type="paragraph" w:styleId="882">
+  <w:style w:type="paragraph" w:styleId="887">
     <w:name w:val="toc 8"/>
-    <w:basedOn w:val="824"/>
-    <w:next w:val="824"/>
+    <w:basedOn w:val="829"/>
+    <w:next w:val="829"/>
     <w:uiPriority w:val="39"/>
     <w:unhideWhenUsed/>
     <w:pPr>
@@ -30838,10 +30852,10 @@
       <w:ind w:left="1540"/>
     </w:pPr>
   </w:style>
-  <w:style w:type="paragraph" w:styleId="883">
+  <w:style w:type="paragraph" w:styleId="888">
     <w:name w:val="toc 9"/>
-    <w:basedOn w:val="824"/>
-    <w:next w:val="824"/>
+    <w:basedOn w:val="829"/>
+    <w:next w:val="829"/>
     <w:uiPriority w:val="39"/>
     <w:unhideWhenUsed/>
     <w:pPr>
@@ -30850,7 +30864,7 @@
       <w:ind w:left="1760"/>
     </w:pPr>
   </w:style>
-  <w:style w:type="paragraph" w:styleId="884">
+  <w:style w:type="paragraph" w:styleId="889">
     <w:name w:val="TOC Heading"/>
     <w:uiPriority w:val="39"/>
     <w:unhideWhenUsed/>
@@ -30860,10 +30874,10 @@
       <w:ind/>
     </w:pPr>
   </w:style>
-  <w:style w:type="paragraph" w:styleId="885">
+  <w:style w:type="paragraph" w:styleId="890">
     <w:name w:val="table of figures"/>
-    <w:basedOn w:val="824"/>
-    <w:next w:val="824"/>
+    <w:basedOn w:val="829"/>
+    <w:next w:val="829"/>
     <w:uiPriority w:val="99"/>
     <w:unhideWhenUsed/>
     <w:pPr>

</xml_diff>